<commit_message>
add lock & edit to registration form
</commit_message>
<xml_diff>
--- a/public/FORMULIR-PENDAFTARAN-GEL-2-SNRPB-PPSN.docx
+++ b/public/FORMULIR-PENDAFTARAN-GEL-2-SNRPB-PPSN.docx
@@ -1,6 +1,6 @@
 
 <file path=word/document.xml><?xml version="1.0" encoding="utf-8"?>
-<w:document xmlns:wpc="http://schemas.microsoft.com/office/word/2010/wordprocessingCanvas" xmlns:cx="http://schemas.microsoft.com/office/drawing/2014/chartex" xmlns:cx1="http://schemas.microsoft.com/office/drawing/2015/9/8/chartex" xmlns:cx2="http://schemas.microsoft.com/office/drawing/2015/10/21/chartex" xmlns:cx3="http://schemas.microsoft.com/office/drawing/2016/5/9/chartex" xmlns:cx4="http://schemas.microsoft.com/office/drawing/2016/5/10/chartex" xmlns:cx5="http://schemas.microsoft.com/office/drawing/2016/5/11/chartex" xmlns:cx6="http://schemas.microsoft.com/office/drawing/2016/5/12/chartex" xmlns:cx7="http://schemas.microsoft.com/office/drawing/2016/5/13/chartex" xmlns:cx8="http://schemas.microsoft.com/office/drawing/2016/5/14/chartex" xmlns:mc="http://schemas.openxmlformats.org/markup-compatibility/2006" xmlns:aink="http://schemas.microsoft.com/office/drawing/2016/ink" xmlns:am3d="http://schemas.microsoft.com/office/drawing/2017/model3d" xmlns:o="urn:schemas-microsoft-com:office:office" xmlns:r="http://schemas.openxmlformats.org/officeDocument/2006/relationships" xmlns:m="http://schemas.openxmlformats.org/officeDocument/2006/math" xmlns:v="urn:schemas-microsoft-com:vml" xmlns:wp14="http://schemas.microsoft.com/office/word/2010/wordprocessingDrawing" xmlns:wp="http://schemas.openxmlformats.org/drawingml/2006/wordprocessingDrawing" xmlns:w10="urn:schemas-microsoft-com:office:word" xmlns:w="http://schemas.openxmlformats.org/wordprocessingml/2006/main" xmlns:w14="http://schemas.microsoft.com/office/word/2010/wordml" xmlns:w15="http://schemas.microsoft.com/office/word/2012/wordml" xmlns:w16cex="http://schemas.microsoft.com/office/word/2018/wordml/cex" xmlns:w16cid="http://schemas.microsoft.com/office/word/2016/wordml/cid" xmlns:w16="http://schemas.microsoft.com/office/word/2018/wordml" xmlns:w16sdtdh="http://schemas.microsoft.com/office/word/2020/wordml/sdtdatahash" xmlns:w16se="http://schemas.microsoft.com/office/word/2015/wordml/symex" xmlns:wpg="http://schemas.microsoft.com/office/word/2010/wordprocessingGroup" xmlns:wpi="http://schemas.microsoft.com/office/word/2010/wordprocessingInk" xmlns:wne="http://schemas.microsoft.com/office/word/2006/wordml" xmlns:wps="http://schemas.microsoft.com/office/word/2010/wordprocessingShape" mc:Ignorable="w14 w15 w16se w16cid w16 w16cex w16sdtdh wp14">
+<w:document xmlns:wpc="http://schemas.microsoft.com/office/word/2010/wordprocessingCanvas" xmlns:cx="http://schemas.microsoft.com/office/drawing/2014/chartex" xmlns:cx1="http://schemas.microsoft.com/office/drawing/2015/9/8/chartex" xmlns:cx2="http://schemas.microsoft.com/office/drawing/2015/10/21/chartex" xmlns:cx3="http://schemas.microsoft.com/office/drawing/2016/5/9/chartex" xmlns:cx4="http://schemas.microsoft.com/office/drawing/2016/5/10/chartex" xmlns:cx5="http://schemas.microsoft.com/office/drawing/2016/5/11/chartex" xmlns:cx6="http://schemas.microsoft.com/office/drawing/2016/5/12/chartex" xmlns:cx7="http://schemas.microsoft.com/office/drawing/2016/5/13/chartex" xmlns:cx8="http://schemas.microsoft.com/office/drawing/2016/5/14/chartex" xmlns:mc="http://schemas.openxmlformats.org/markup-compatibility/2006" xmlns:aink="http://schemas.microsoft.com/office/drawing/2016/ink" xmlns:am3d="http://schemas.microsoft.com/office/drawing/2017/model3d" xmlns:o="urn:schemas-microsoft-com:office:office" xmlns:oel="http://schemas.microsoft.com/office/2019/extlst" xmlns:r="http://schemas.openxmlformats.org/officeDocument/2006/relationships" xmlns:m="http://schemas.openxmlformats.org/officeDocument/2006/math" xmlns:v="urn:schemas-microsoft-com:vml" xmlns:wp14="http://schemas.microsoft.com/office/word/2010/wordprocessingDrawing" xmlns:wp="http://schemas.openxmlformats.org/drawingml/2006/wordprocessingDrawing" xmlns:w10="urn:schemas-microsoft-com:office:word" xmlns:w="http://schemas.openxmlformats.org/wordprocessingml/2006/main" xmlns:w14="http://schemas.microsoft.com/office/word/2010/wordml" xmlns:w15="http://schemas.microsoft.com/office/word/2012/wordml" xmlns:w16cex="http://schemas.microsoft.com/office/word/2018/wordml/cex" xmlns:w16cid="http://schemas.microsoft.com/office/word/2016/wordml/cid" xmlns:w16="http://schemas.microsoft.com/office/word/2018/wordml" xmlns:w16sdtdh="http://schemas.microsoft.com/office/word/2020/wordml/sdtdatahash" xmlns:w16se="http://schemas.microsoft.com/office/word/2015/wordml/symex" xmlns:wpg="http://schemas.microsoft.com/office/word/2010/wordprocessingGroup" xmlns:wpi="http://schemas.microsoft.com/office/word/2010/wordprocessingInk" xmlns:wne="http://schemas.microsoft.com/office/word/2006/wordml" xmlns:wps="http://schemas.microsoft.com/office/word/2010/wordprocessingShape" mc:Ignorable="w14 w15 w16se w16cid w16 w16cex w16sdtdh wp14">
   <w:background w:color="F9F9F9"/>
   <w:body>
     <w:tbl>
@@ -840,7 +840,6 @@
                   <w:showingPlcHdr/>
                   <w:picture/>
                 </w:sdtPr>
-                <w:sdtEndPr/>
                 <w:sdtContent>
                   <w:tc>
                     <w:tcPr>
@@ -1022,7 +1021,6 @@
             <w:showingPlcHdr/>
             <w:text/>
           </w:sdtPr>
-          <w:sdtEndPr/>
           <w:sdtContent>
             <w:tc>
               <w:tcPr>
@@ -1170,7 +1168,6 @@
               <w:listItem w:displayText="PEREMPUAN" w:value="PEREMPUAN"/>
             </w:dropDownList>
           </w:sdtPr>
-          <w:sdtEndPr/>
           <w:sdtContent>
             <w:tc>
               <w:tcPr>
@@ -1269,7 +1266,6 @@
             <w:showingPlcHdr/>
             <w:text/>
           </w:sdtPr>
-          <w:sdtEndPr/>
           <w:sdtContent>
             <w:tc>
               <w:tcPr>
@@ -1430,7 +1426,6 @@
               <w:calendar w:val="gregorian"/>
             </w:date>
           </w:sdtPr>
-          <w:sdtEndPr/>
           <w:sdtContent>
             <w:tc>
               <w:tcPr>
@@ -1619,7 +1614,6 @@
             <w:showingPlcHdr/>
             <w:text/>
           </w:sdtPr>
-          <w:sdtEndPr/>
           <w:sdtContent>
             <w:tc>
               <w:tcPr>
@@ -1693,7 +1687,6 @@
             <w:showingPlcHdr/>
             <w:text/>
           </w:sdtPr>
-          <w:sdtEndPr/>
           <w:sdtContent>
             <w:tc>
               <w:tcPr>
@@ -1835,7 +1828,6 @@
             <w:showingPlcHdr/>
             <w:text/>
           </w:sdtPr>
-          <w:sdtEndPr/>
           <w:sdtContent>
             <w:tc>
               <w:tcPr>
@@ -1941,7 +1933,6 @@
             <w:showingPlcHdr/>
             <w:text/>
           </w:sdtPr>
-          <w:sdtEndPr/>
           <w:sdtContent>
             <w:tc>
               <w:tcPr>
@@ -2631,7 +2622,6 @@
             <w:showingPlcHdr/>
             <w:text/>
           </w:sdtPr>
-          <w:sdtEndPr/>
           <w:sdtContent>
             <w:tc>
               <w:tcPr>
@@ -2812,7 +2802,6 @@
             <w:showingPlcHdr/>
             <w:text/>
           </w:sdtPr>
-          <w:sdtEndPr/>
           <w:sdtContent>
             <w:tc>
               <w:tcPr>
@@ -2931,7 +2920,6 @@
               <w:listItem w:displayText="FULL DAY - BOARDING SCHOOL" w:value="FULL DAY - BOARDING SCHOOL"/>
             </w:dropDownList>
           </w:sdtPr>
-          <w:sdtEndPr/>
           <w:sdtContent>
             <w:tc>
               <w:tcPr>
@@ -3091,7 +3079,6 @@
             <w:showingPlcHdr/>
             <w:text/>
           </w:sdtPr>
-          <w:sdtEndPr/>
           <w:sdtContent>
             <w:tc>
               <w:tcPr>
@@ -3271,7 +3258,6 @@
               <w:listItem w:displayText="KURIKULUM MERDEKA" w:value="KURIKULUM MERDEKA"/>
             </w:dropDownList>
           </w:sdtPr>
-          <w:sdtEndPr/>
           <w:sdtContent>
             <w:tc>
               <w:tcPr>
@@ -3401,7 +3387,6 @@
             <w:showingPlcHdr/>
             <w:text/>
           </w:sdtPr>
-          <w:sdtEndPr/>
           <w:sdtContent>
             <w:tc>
               <w:tcPr>
@@ -3480,7 +3465,6 @@
             <w:showingPlcHdr/>
             <w:text/>
           </w:sdtPr>
-          <w:sdtEndPr/>
           <w:sdtContent>
             <w:tc>
               <w:tcPr>
@@ -3555,7 +3539,6 @@
               <w:listItem w:displayText="VI" w:value="VI"/>
             </w:dropDownList>
           </w:sdtPr>
-          <w:sdtEndPr/>
           <w:sdtContent>
             <w:tc>
               <w:tcPr>
@@ -3709,7 +3692,6 @@
             <w:showingPlcHdr/>
             <w:text/>
           </w:sdtPr>
-          <w:sdtEndPr/>
           <w:sdtContent>
             <w:tc>
               <w:tcPr>
@@ -3787,7 +3769,6 @@
               <w:listItem w:displayText="VIII" w:value="VIII"/>
             </w:dropDownList>
           </w:sdtPr>
-          <w:sdtEndPr/>
           <w:sdtContent>
             <w:tc>
               <w:tcPr>
@@ -3918,7 +3899,6 @@
             <w:showingPlcHdr/>
             <w:text/>
           </w:sdtPr>
-          <w:sdtEndPr/>
           <w:sdtContent>
             <w:tc>
               <w:tcPr>
@@ -3998,7 +3978,6 @@
             <w:showingPlcHdr/>
             <w:text/>
           </w:sdtPr>
-          <w:sdtEndPr/>
           <w:sdtContent>
             <w:tc>
               <w:tcPr>
@@ -4133,7 +4112,6 @@
             <w:showingPlcHdr/>
             <w:text/>
           </w:sdtPr>
-          <w:sdtEndPr/>
           <w:sdtContent>
             <w:tc>
               <w:tcPr>
@@ -4209,7 +4187,6 @@
             <w:showingPlcHdr/>
             <w:text/>
           </w:sdtPr>
-          <w:sdtEndPr/>
           <w:sdtContent>
             <w:tc>
               <w:tcPr>
@@ -4346,7 +4323,6 @@
             <w:showingPlcHdr/>
             <w:text/>
           </w:sdtPr>
-          <w:sdtEndPr/>
           <w:sdtContent>
             <w:tc>
               <w:tcPr>
@@ -4422,7 +4398,6 @@
             <w:showingPlcHdr/>
             <w:text/>
           </w:sdtPr>
-          <w:sdtEndPr/>
           <w:sdtContent>
             <w:tc>
               <w:tcPr>
@@ -5010,7 +4985,6 @@
             <w:showingPlcHdr/>
             <w:text/>
           </w:sdtPr>
-          <w:sdtEndPr/>
           <w:sdtContent>
             <w:tc>
               <w:tcPr>
@@ -5062,7 +5036,6 @@
               <w:listItem w:displayText="STAF DIVISI" w:value="STAF DIVISI"/>
             </w:dropDownList>
           </w:sdtPr>
-          <w:sdtEndPr/>
           <w:sdtContent>
             <w:tc>
               <w:tcPr>
@@ -5108,7 +5081,6 @@
               <w:calendar w:val="gregorian"/>
             </w:date>
           </w:sdtPr>
-          <w:sdtEndPr/>
           <w:sdtContent>
             <w:tc>
               <w:tcPr>
@@ -5187,7 +5159,6 @@
               <w:calendar w:val="gregorian"/>
             </w:date>
           </w:sdtPr>
-          <w:sdtEndPr/>
           <w:sdtContent>
             <w:tc>
               <w:tcPr>
@@ -5315,7 +5286,6 @@
             <w:showingPlcHdr/>
             <w:text/>
           </w:sdtPr>
-          <w:sdtEndPr/>
           <w:sdtContent>
             <w:tc>
               <w:tcPr>
@@ -5367,7 +5337,6 @@
               <w:listItem w:displayText="STAF DIVISI" w:value="STAF DIVISI"/>
             </w:dropDownList>
           </w:sdtPr>
-          <w:sdtEndPr/>
           <w:sdtContent>
             <w:tc>
               <w:tcPr>
@@ -5413,7 +5382,6 @@
               <w:calendar w:val="gregorian"/>
             </w:date>
           </w:sdtPr>
-          <w:sdtEndPr/>
           <w:sdtContent>
             <w:tc>
               <w:tcPr>
@@ -5492,7 +5460,6 @@
               <w:calendar w:val="gregorian"/>
             </w:date>
           </w:sdtPr>
-          <w:sdtEndPr/>
           <w:sdtContent>
             <w:tc>
               <w:tcPr>
@@ -5620,7 +5587,6 @@
             <w:showingPlcHdr/>
             <w:text/>
           </w:sdtPr>
-          <w:sdtEndPr/>
           <w:sdtContent>
             <w:tc>
               <w:tcPr>
@@ -5672,7 +5638,6 @@
               <w:listItem w:displayText="STAF DIVISI" w:value="STAF DIVISI"/>
             </w:dropDownList>
           </w:sdtPr>
-          <w:sdtEndPr/>
           <w:sdtContent>
             <w:tc>
               <w:tcPr>
@@ -5718,7 +5683,6 @@
               <w:calendar w:val="gregorian"/>
             </w:date>
           </w:sdtPr>
-          <w:sdtEndPr/>
           <w:sdtContent>
             <w:tc>
               <w:tcPr>
@@ -5797,7 +5761,6 @@
               <w:calendar w:val="gregorian"/>
             </w:date>
           </w:sdtPr>
-          <w:sdtEndPr/>
           <w:sdtContent>
             <w:tc>
               <w:tcPr>
@@ -5925,7 +5888,6 @@
             <w:showingPlcHdr/>
             <w:text/>
           </w:sdtPr>
-          <w:sdtEndPr/>
           <w:sdtContent>
             <w:tc>
               <w:tcPr>
@@ -5977,7 +5939,6 @@
               <w:listItem w:displayText="STAF DIVISI" w:value="STAF DIVISI"/>
             </w:dropDownList>
           </w:sdtPr>
-          <w:sdtEndPr/>
           <w:sdtContent>
             <w:tc>
               <w:tcPr>
@@ -6023,7 +5984,6 @@
               <w:calendar w:val="gregorian"/>
             </w:date>
           </w:sdtPr>
-          <w:sdtEndPr/>
           <w:sdtContent>
             <w:tc>
               <w:tcPr>
@@ -6102,7 +6062,6 @@
               <w:calendar w:val="gregorian"/>
             </w:date>
           </w:sdtPr>
-          <w:sdtEndPr/>
           <w:sdtContent>
             <w:tc>
               <w:tcPr>
@@ -6230,7 +6189,6 @@
             <w:showingPlcHdr/>
             <w:text/>
           </w:sdtPr>
-          <w:sdtEndPr/>
           <w:sdtContent>
             <w:tc>
               <w:tcPr>
@@ -6282,7 +6240,6 @@
               <w:listItem w:displayText="STAF DIVISI" w:value="STAF DIVISI"/>
             </w:dropDownList>
           </w:sdtPr>
-          <w:sdtEndPr/>
           <w:sdtContent>
             <w:tc>
               <w:tcPr>
@@ -6328,7 +6285,6 @@
               <w:calendar w:val="gregorian"/>
             </w:date>
           </w:sdtPr>
-          <w:sdtEndPr/>
           <w:sdtContent>
             <w:tc>
               <w:tcPr>
@@ -6407,7 +6363,6 @@
               <w:calendar w:val="gregorian"/>
             </w:date>
           </w:sdtPr>
-          <w:sdtEndPr/>
           <w:sdtContent>
             <w:tc>
               <w:tcPr>
@@ -7149,7 +7104,6 @@
             <w:showingPlcHdr/>
             <w:text/>
           </w:sdtPr>
-          <w:sdtEndPr/>
           <w:sdtContent>
             <w:tc>
               <w:tcPr>
@@ -7190,7 +7144,6 @@
             <w:showingPlcHdr/>
             <w:text/>
           </w:sdtPr>
-          <w:sdtEndPr/>
           <w:sdtContent>
             <w:tc>
               <w:tcPr>
@@ -7239,7 +7192,6 @@
               <w:listItem w:displayText="Internasional" w:value="Internasional"/>
             </w:dropDownList>
           </w:sdtPr>
-          <w:sdtEndPr/>
           <w:sdtContent>
             <w:tc>
               <w:tcPr>
@@ -7281,7 +7233,6 @@
             <w:showingPlcHdr/>
             <w:text/>
           </w:sdtPr>
-          <w:sdtEndPr/>
           <w:sdtContent>
             <w:tc>
               <w:tcPr>
@@ -7333,7 +7284,6 @@
               <w:listItem w:displayText="Peserta" w:value="Peserta"/>
             </w:dropDownList>
           </w:sdtPr>
-          <w:sdtEndPr/>
           <w:sdtContent>
             <w:tc>
               <w:tcPr>
@@ -7403,7 +7353,6 @@
             <w:showingPlcHdr/>
             <w:text/>
           </w:sdtPr>
-          <w:sdtEndPr/>
           <w:sdtContent>
             <w:tc>
               <w:tcPr>
@@ -7444,7 +7393,6 @@
             <w:showingPlcHdr/>
             <w:text/>
           </w:sdtPr>
-          <w:sdtEndPr/>
           <w:sdtContent>
             <w:tc>
               <w:tcPr>
@@ -7493,7 +7441,6 @@
               <w:listItem w:displayText="Internasional" w:value="Internasional"/>
             </w:dropDownList>
           </w:sdtPr>
-          <w:sdtEndPr/>
           <w:sdtContent>
             <w:tc>
               <w:tcPr>
@@ -7535,7 +7482,6 @@
             <w:showingPlcHdr/>
             <w:text/>
           </w:sdtPr>
-          <w:sdtEndPr/>
           <w:sdtContent>
             <w:tc>
               <w:tcPr>
@@ -7587,7 +7533,6 @@
               <w:listItem w:displayText="Peserta" w:value="Peserta"/>
             </w:dropDownList>
           </w:sdtPr>
-          <w:sdtEndPr/>
           <w:sdtContent>
             <w:tc>
               <w:tcPr>
@@ -7657,7 +7602,6 @@
             <w:showingPlcHdr/>
             <w:text/>
           </w:sdtPr>
-          <w:sdtEndPr/>
           <w:sdtContent>
             <w:tc>
               <w:tcPr>
@@ -7698,7 +7642,6 @@
             <w:showingPlcHdr/>
             <w:text/>
           </w:sdtPr>
-          <w:sdtEndPr/>
           <w:sdtContent>
             <w:tc>
               <w:tcPr>
@@ -7747,7 +7690,6 @@
               <w:listItem w:displayText="Internasional" w:value="Internasional"/>
             </w:dropDownList>
           </w:sdtPr>
-          <w:sdtEndPr/>
           <w:sdtContent>
             <w:tc>
               <w:tcPr>
@@ -7789,7 +7731,6 @@
             <w:showingPlcHdr/>
             <w:text/>
           </w:sdtPr>
-          <w:sdtEndPr/>
           <w:sdtContent>
             <w:tc>
               <w:tcPr>
@@ -7841,7 +7782,6 @@
               <w:listItem w:displayText="Peserta" w:value="Peserta"/>
             </w:dropDownList>
           </w:sdtPr>
-          <w:sdtEndPr/>
           <w:sdtContent>
             <w:tc>
               <w:tcPr>
@@ -7911,7 +7851,6 @@
             <w:showingPlcHdr/>
             <w:text/>
           </w:sdtPr>
-          <w:sdtEndPr/>
           <w:sdtContent>
             <w:tc>
               <w:tcPr>
@@ -7952,7 +7891,6 @@
             <w:showingPlcHdr/>
             <w:text/>
           </w:sdtPr>
-          <w:sdtEndPr/>
           <w:sdtContent>
             <w:tc>
               <w:tcPr>
@@ -8001,7 +7939,6 @@
               <w:listItem w:displayText="Internasional" w:value="Internasional"/>
             </w:dropDownList>
           </w:sdtPr>
-          <w:sdtEndPr/>
           <w:sdtContent>
             <w:tc>
               <w:tcPr>
@@ -8043,7 +7980,6 @@
             <w:showingPlcHdr/>
             <w:text/>
           </w:sdtPr>
-          <w:sdtEndPr/>
           <w:sdtContent>
             <w:tc>
               <w:tcPr>
@@ -8095,7 +8031,6 @@
               <w:listItem w:displayText="Peserta" w:value="Peserta"/>
             </w:dropDownList>
           </w:sdtPr>
-          <w:sdtEndPr/>
           <w:sdtContent>
             <w:tc>
               <w:tcPr>
@@ -8165,7 +8100,6 @@
             <w:showingPlcHdr/>
             <w:text/>
           </w:sdtPr>
-          <w:sdtEndPr/>
           <w:sdtContent>
             <w:tc>
               <w:tcPr>
@@ -8206,7 +8140,6 @@
             <w:showingPlcHdr/>
             <w:text/>
           </w:sdtPr>
-          <w:sdtEndPr/>
           <w:sdtContent>
             <w:tc>
               <w:tcPr>
@@ -8255,7 +8188,6 @@
               <w:listItem w:displayText="Internasional" w:value="Internasional"/>
             </w:dropDownList>
           </w:sdtPr>
-          <w:sdtEndPr/>
           <w:sdtContent>
             <w:tc>
               <w:tcPr>
@@ -8297,7 +8229,6 @@
             <w:showingPlcHdr/>
             <w:text/>
           </w:sdtPr>
-          <w:sdtEndPr/>
           <w:sdtContent>
             <w:tc>
               <w:tcPr>
@@ -8349,7 +8280,6 @@
               <w:listItem w:displayText="Peserta" w:value="Peserta"/>
             </w:dropDownList>
           </w:sdtPr>
-          <w:sdtEndPr/>
           <w:sdtContent>
             <w:tc>
               <w:tcPr>
@@ -8923,7 +8853,6 @@
             <w:showingPlcHdr/>
             <w:text/>
           </w:sdtPr>
-          <w:sdtEndPr/>
           <w:sdtContent>
             <w:tc>
               <w:tcPr>
@@ -8964,7 +8893,6 @@
             <w:showingPlcHdr/>
             <w:text/>
           </w:sdtPr>
-          <w:sdtEndPr/>
           <w:sdtContent>
             <w:tc>
               <w:tcPr>
@@ -9010,7 +8938,6 @@
               <w:calendar w:val="gregorian"/>
             </w:date>
           </w:sdtPr>
-          <w:sdtEndPr/>
           <w:sdtContent>
             <w:tc>
               <w:tcPr>
@@ -9089,7 +9016,6 @@
               <w:calendar w:val="gregorian"/>
             </w:date>
           </w:sdtPr>
-          <w:sdtEndPr/>
           <w:sdtContent>
             <w:tc>
               <w:tcPr>
@@ -9134,7 +9060,6 @@
             <w:showingPlcHdr/>
             <w:text w:multiLine="1"/>
           </w:sdtPr>
-          <w:sdtEndPr/>
           <w:sdtContent>
             <w:tc>
               <w:tcPr>
@@ -9204,7 +9129,6 @@
             <w:showingPlcHdr/>
             <w:text/>
           </w:sdtPr>
-          <w:sdtEndPr/>
           <w:sdtContent>
             <w:tc>
               <w:tcPr>
@@ -9245,7 +9169,6 @@
             <w:showingPlcHdr/>
             <w:text/>
           </w:sdtPr>
-          <w:sdtEndPr/>
           <w:sdtContent>
             <w:tc>
               <w:tcPr>
@@ -9291,7 +9214,6 @@
               <w:calendar w:val="gregorian"/>
             </w:date>
           </w:sdtPr>
-          <w:sdtEndPr/>
           <w:sdtContent>
             <w:tc>
               <w:tcPr>
@@ -9370,7 +9292,6 @@
               <w:calendar w:val="gregorian"/>
             </w:date>
           </w:sdtPr>
-          <w:sdtEndPr/>
           <w:sdtContent>
             <w:tc>
               <w:tcPr>
@@ -9415,7 +9336,6 @@
             <w:showingPlcHdr/>
             <w:text w:multiLine="1"/>
           </w:sdtPr>
-          <w:sdtEndPr/>
           <w:sdtContent>
             <w:tc>
               <w:tcPr>
@@ -9485,7 +9405,6 @@
             <w:showingPlcHdr/>
             <w:text/>
           </w:sdtPr>
-          <w:sdtEndPr/>
           <w:sdtContent>
             <w:tc>
               <w:tcPr>
@@ -9526,7 +9445,6 @@
             <w:showingPlcHdr/>
             <w:text/>
           </w:sdtPr>
-          <w:sdtEndPr/>
           <w:sdtContent>
             <w:tc>
               <w:tcPr>
@@ -9572,7 +9490,6 @@
               <w:calendar w:val="gregorian"/>
             </w:date>
           </w:sdtPr>
-          <w:sdtEndPr/>
           <w:sdtContent>
             <w:tc>
               <w:tcPr>
@@ -9651,7 +9568,6 @@
               <w:calendar w:val="gregorian"/>
             </w:date>
           </w:sdtPr>
-          <w:sdtEndPr/>
           <w:sdtContent>
             <w:tc>
               <w:tcPr>
@@ -9696,7 +9612,6 @@
             <w:showingPlcHdr/>
             <w:text w:multiLine="1"/>
           </w:sdtPr>
-          <w:sdtEndPr/>
           <w:sdtContent>
             <w:tc>
               <w:tcPr>
@@ -9766,7 +9681,6 @@
             <w:showingPlcHdr/>
             <w:text/>
           </w:sdtPr>
-          <w:sdtEndPr/>
           <w:sdtContent>
             <w:tc>
               <w:tcPr>
@@ -9807,7 +9721,6 @@
             <w:showingPlcHdr/>
             <w:text/>
           </w:sdtPr>
-          <w:sdtEndPr/>
           <w:sdtContent>
             <w:tc>
               <w:tcPr>
@@ -9853,7 +9766,6 @@
               <w:calendar w:val="gregorian"/>
             </w:date>
           </w:sdtPr>
-          <w:sdtEndPr/>
           <w:sdtContent>
             <w:tc>
               <w:tcPr>
@@ -9932,7 +9844,6 @@
               <w:calendar w:val="gregorian"/>
             </w:date>
           </w:sdtPr>
-          <w:sdtEndPr/>
           <w:sdtContent>
             <w:tc>
               <w:tcPr>
@@ -9977,7 +9888,6 @@
             <w:showingPlcHdr/>
             <w:text w:multiLine="1"/>
           </w:sdtPr>
-          <w:sdtEndPr/>
           <w:sdtContent>
             <w:tc>
               <w:tcPr>
@@ -10047,7 +9957,6 @@
             <w:showingPlcHdr/>
             <w:text/>
           </w:sdtPr>
-          <w:sdtEndPr/>
           <w:sdtContent>
             <w:tc>
               <w:tcPr>
@@ -10088,7 +9997,6 @@
             <w:showingPlcHdr/>
             <w:text/>
           </w:sdtPr>
-          <w:sdtEndPr/>
           <w:sdtContent>
             <w:tc>
               <w:tcPr>
@@ -10134,7 +10042,6 @@
               <w:calendar w:val="gregorian"/>
             </w:date>
           </w:sdtPr>
-          <w:sdtEndPr/>
           <w:sdtContent>
             <w:tc>
               <w:tcPr>
@@ -10213,7 +10120,6 @@
               <w:calendar w:val="gregorian"/>
             </w:date>
           </w:sdtPr>
-          <w:sdtEndPr/>
           <w:sdtContent>
             <w:tc>
               <w:tcPr>
@@ -10258,7 +10164,6 @@
             <w:showingPlcHdr/>
             <w:text w:multiLine="1"/>
           </w:sdtPr>
-          <w:sdtEndPr/>
           <w:sdtContent>
             <w:tc>
               <w:tcPr>
@@ -10873,7 +10778,6 @@
             <w:showingPlcHdr/>
             <w:text/>
           </w:sdtPr>
-          <w:sdtEndPr/>
           <w:sdtContent>
             <w:tc>
               <w:tcPr>
@@ -10914,7 +10818,6 @@
             <w:showingPlcHdr/>
             <w:text/>
           </w:sdtPr>
-          <w:sdtEndPr/>
           <w:sdtContent>
             <w:tc>
               <w:tcPr>
@@ -10955,7 +10858,6 @@
             <w:showingPlcHdr/>
             <w:text/>
           </w:sdtPr>
-          <w:sdtEndPr/>
           <w:sdtContent>
             <w:tc>
               <w:tcPr>
@@ -10997,7 +10899,6 @@
             <w:showingPlcHdr/>
             <w:text/>
           </w:sdtPr>
-          <w:sdtEndPr/>
           <w:sdtContent>
             <w:tc>
               <w:tcPr>
@@ -11039,7 +10940,6 @@
             <w:showingPlcHdr/>
             <w:text/>
           </w:sdtPr>
-          <w:sdtEndPr/>
           <w:sdtContent>
             <w:tc>
               <w:tcPr>
@@ -11109,7 +11009,6 @@
             <w:showingPlcHdr/>
             <w:text/>
           </w:sdtPr>
-          <w:sdtEndPr/>
           <w:sdtContent>
             <w:tc>
               <w:tcPr>
@@ -11150,7 +11049,6 @@
             <w:showingPlcHdr/>
             <w:text/>
           </w:sdtPr>
-          <w:sdtEndPr/>
           <w:sdtContent>
             <w:tc>
               <w:tcPr>
@@ -11191,7 +11089,6 @@
             <w:showingPlcHdr/>
             <w:text/>
           </w:sdtPr>
-          <w:sdtEndPr/>
           <w:sdtContent>
             <w:tc>
               <w:tcPr>
@@ -11233,7 +11130,6 @@
             <w:showingPlcHdr/>
             <w:text/>
           </w:sdtPr>
-          <w:sdtEndPr/>
           <w:sdtContent>
             <w:tc>
               <w:tcPr>
@@ -11275,7 +11171,6 @@
             <w:showingPlcHdr/>
             <w:text/>
           </w:sdtPr>
-          <w:sdtEndPr/>
           <w:sdtContent>
             <w:tc>
               <w:tcPr>
@@ -11345,7 +11240,6 @@
             <w:showingPlcHdr/>
             <w:text/>
           </w:sdtPr>
-          <w:sdtEndPr/>
           <w:sdtContent>
             <w:tc>
               <w:tcPr>
@@ -11386,7 +11280,6 @@
             <w:showingPlcHdr/>
             <w:text/>
           </w:sdtPr>
-          <w:sdtEndPr/>
           <w:sdtContent>
             <w:tc>
               <w:tcPr>
@@ -11427,7 +11320,6 @@
             <w:showingPlcHdr/>
             <w:text/>
           </w:sdtPr>
-          <w:sdtEndPr/>
           <w:sdtContent>
             <w:tc>
               <w:tcPr>
@@ -11469,7 +11361,6 @@
             <w:showingPlcHdr/>
             <w:text/>
           </w:sdtPr>
-          <w:sdtEndPr/>
           <w:sdtContent>
             <w:tc>
               <w:tcPr>
@@ -11511,7 +11402,6 @@
             <w:showingPlcHdr/>
             <w:text/>
           </w:sdtPr>
-          <w:sdtEndPr/>
           <w:sdtContent>
             <w:tc>
               <w:tcPr>
@@ -11581,7 +11471,6 @@
             <w:showingPlcHdr/>
             <w:text/>
           </w:sdtPr>
-          <w:sdtEndPr/>
           <w:sdtContent>
             <w:tc>
               <w:tcPr>
@@ -11622,7 +11511,6 @@
             <w:showingPlcHdr/>
             <w:text/>
           </w:sdtPr>
-          <w:sdtEndPr/>
           <w:sdtContent>
             <w:tc>
               <w:tcPr>
@@ -11663,7 +11551,6 @@
             <w:showingPlcHdr/>
             <w:text/>
           </w:sdtPr>
-          <w:sdtEndPr/>
           <w:sdtContent>
             <w:tc>
               <w:tcPr>
@@ -11705,7 +11592,6 @@
             <w:showingPlcHdr/>
             <w:text/>
           </w:sdtPr>
-          <w:sdtEndPr/>
           <w:sdtContent>
             <w:tc>
               <w:tcPr>
@@ -11747,7 +11633,6 @@
             <w:showingPlcHdr/>
             <w:text/>
           </w:sdtPr>
-          <w:sdtEndPr/>
           <w:sdtContent>
             <w:tc>
               <w:tcPr>
@@ -11817,7 +11702,6 @@
             <w:showingPlcHdr/>
             <w:text/>
           </w:sdtPr>
-          <w:sdtEndPr/>
           <w:sdtContent>
             <w:tc>
               <w:tcPr>
@@ -11859,7 +11743,6 @@
             <w:showingPlcHdr/>
             <w:text/>
           </w:sdtPr>
-          <w:sdtEndPr/>
           <w:sdtContent>
             <w:tc>
               <w:tcPr>
@@ -11900,7 +11783,6 @@
             <w:showingPlcHdr/>
             <w:text/>
           </w:sdtPr>
-          <w:sdtEndPr/>
           <w:sdtContent>
             <w:tc>
               <w:tcPr>
@@ -11942,7 +11824,6 @@
             <w:showingPlcHdr/>
             <w:text/>
           </w:sdtPr>
-          <w:sdtEndPr/>
           <w:sdtContent>
             <w:tc>
               <w:tcPr>
@@ -11984,7 +11865,6 @@
             <w:showingPlcHdr/>
             <w:text/>
           </w:sdtPr>
-          <w:sdtEndPr/>
           <w:sdtContent>
             <w:tc>
               <w:tcPr>
@@ -12664,7 +12544,6 @@
             <w:showingPlcHdr/>
             <w:text/>
           </w:sdtPr>
-          <w:sdtEndPr/>
           <w:sdtContent>
             <w:tc>
               <w:tcPr>
@@ -12705,7 +12584,6 @@
             <w:showingPlcHdr/>
             <w:text/>
           </w:sdtPr>
-          <w:sdtEndPr/>
           <w:sdtContent>
             <w:tc>
               <w:tcPr>
@@ -12746,7 +12624,6 @@
             <w:showingPlcHdr/>
             <w:text/>
           </w:sdtPr>
-          <w:sdtEndPr/>
           <w:sdtContent>
             <w:tc>
               <w:tcPr>
@@ -12788,7 +12665,6 @@
             <w:showingPlcHdr/>
             <w:text/>
           </w:sdtPr>
-          <w:sdtEndPr/>
           <w:sdtContent>
             <w:tc>
               <w:tcPr>
@@ -12830,7 +12706,6 @@
             <w:showingPlcHdr/>
             <w:text/>
           </w:sdtPr>
-          <w:sdtEndPr/>
           <w:sdtContent>
             <w:tc>
               <w:tcPr>
@@ -12907,7 +12782,6 @@
             <w:showingPlcHdr/>
             <w:text/>
           </w:sdtPr>
-          <w:sdtEndPr/>
           <w:sdtContent>
             <w:tc>
               <w:tcPr>
@@ -12948,7 +12822,6 @@
             <w:showingPlcHdr/>
             <w:text/>
           </w:sdtPr>
-          <w:sdtEndPr/>
           <w:sdtContent>
             <w:tc>
               <w:tcPr>
@@ -12989,7 +12862,6 @@
             <w:showingPlcHdr/>
             <w:text/>
           </w:sdtPr>
-          <w:sdtEndPr/>
           <w:sdtContent>
             <w:tc>
               <w:tcPr>
@@ -13031,7 +12903,6 @@
             <w:showingPlcHdr/>
             <w:text/>
           </w:sdtPr>
-          <w:sdtEndPr/>
           <w:sdtContent>
             <w:tc>
               <w:tcPr>
@@ -13073,7 +12944,6 @@
             <w:showingPlcHdr/>
             <w:text/>
           </w:sdtPr>
-          <w:sdtEndPr/>
           <w:sdtContent>
             <w:tc>
               <w:tcPr>
@@ -13150,7 +13020,6 @@
             <w:showingPlcHdr/>
             <w:text/>
           </w:sdtPr>
-          <w:sdtEndPr/>
           <w:sdtContent>
             <w:tc>
               <w:tcPr>
@@ -13191,7 +13060,6 @@
             <w:showingPlcHdr/>
             <w:text/>
           </w:sdtPr>
-          <w:sdtEndPr/>
           <w:sdtContent>
             <w:tc>
               <w:tcPr>
@@ -13232,7 +13100,6 @@
             <w:showingPlcHdr/>
             <w:text/>
           </w:sdtPr>
-          <w:sdtEndPr/>
           <w:sdtContent>
             <w:tc>
               <w:tcPr>
@@ -13274,7 +13141,6 @@
             <w:showingPlcHdr/>
             <w:text/>
           </w:sdtPr>
-          <w:sdtEndPr/>
           <w:sdtContent>
             <w:tc>
               <w:tcPr>
@@ -13316,7 +13182,6 @@
             <w:showingPlcHdr/>
             <w:text/>
           </w:sdtPr>
-          <w:sdtEndPr/>
           <w:sdtContent>
             <w:tc>
               <w:tcPr>
@@ -13393,7 +13258,6 @@
             <w:showingPlcHdr/>
             <w:text/>
           </w:sdtPr>
-          <w:sdtEndPr/>
           <w:sdtContent>
             <w:tc>
               <w:tcPr>
@@ -13434,7 +13298,6 @@
             <w:showingPlcHdr/>
             <w:text/>
           </w:sdtPr>
-          <w:sdtEndPr/>
           <w:sdtContent>
             <w:tc>
               <w:tcPr>
@@ -13475,7 +13338,6 @@
             <w:showingPlcHdr/>
             <w:text/>
           </w:sdtPr>
-          <w:sdtEndPr/>
           <w:sdtContent>
             <w:tc>
               <w:tcPr>
@@ -13517,7 +13379,6 @@
             <w:showingPlcHdr/>
             <w:text/>
           </w:sdtPr>
-          <w:sdtEndPr/>
           <w:sdtContent>
             <w:tc>
               <w:tcPr>
@@ -13559,7 +13420,6 @@
             <w:showingPlcHdr/>
             <w:text/>
           </w:sdtPr>
-          <w:sdtEndPr/>
           <w:sdtContent>
             <w:tc>
               <w:tcPr>
@@ -13636,7 +13496,6 @@
             <w:showingPlcHdr/>
             <w:text/>
           </w:sdtPr>
-          <w:sdtEndPr/>
           <w:sdtContent>
             <w:tc>
               <w:tcPr>
@@ -13677,7 +13536,6 @@
             <w:showingPlcHdr/>
             <w:text/>
           </w:sdtPr>
-          <w:sdtEndPr/>
           <w:sdtContent>
             <w:tc>
               <w:tcPr>
@@ -13718,7 +13576,6 @@
             <w:showingPlcHdr/>
             <w:text/>
           </w:sdtPr>
-          <w:sdtEndPr/>
           <w:sdtContent>
             <w:tc>
               <w:tcPr>
@@ -13760,7 +13617,6 @@
             <w:showingPlcHdr/>
             <w:text/>
           </w:sdtPr>
-          <w:sdtEndPr/>
           <w:sdtContent>
             <w:tc>
               <w:tcPr>
@@ -13802,7 +13658,6 @@
             <w:showingPlcHdr/>
             <w:text/>
           </w:sdtPr>
-          <w:sdtEndPr/>
           <w:sdtContent>
             <w:tc>
               <w:tcPr>
@@ -14312,7 +14167,6 @@
             <w:showingPlcHdr/>
             <w:text/>
           </w:sdtPr>
-          <w:sdtEndPr/>
           <w:sdtContent>
             <w:tc>
               <w:tcPr>
@@ -14354,7 +14208,6 @@
             <w:showingPlcHdr/>
             <w:text/>
           </w:sdtPr>
-          <w:sdtEndPr/>
           <w:sdtContent>
             <w:tc>
               <w:tcPr>
@@ -14394,7 +14247,6 @@
             <w:showingPlcHdr/>
             <w:text/>
           </w:sdtPr>
-          <w:sdtEndPr/>
           <w:sdtContent>
             <w:tc>
               <w:tcPr>
@@ -14434,7 +14286,6 @@
             <w:showingPlcHdr/>
             <w:text/>
           </w:sdtPr>
-          <w:sdtEndPr/>
           <w:sdtContent>
             <w:tc>
               <w:tcPr>
@@ -14474,7 +14325,6 @@
             <w:showingPlcHdr/>
             <w:text/>
           </w:sdtPr>
-          <w:sdtEndPr/>
           <w:sdtContent>
             <w:tc>
               <w:tcPr>
@@ -14516,7 +14366,6 @@
             <w:showingPlcHdr/>
             <w:text/>
           </w:sdtPr>
-          <w:sdtEndPr/>
           <w:sdtContent>
             <w:tc>
               <w:tcPr>
@@ -14588,7 +14437,6 @@
             <w:showingPlcHdr/>
             <w:text/>
           </w:sdtPr>
-          <w:sdtEndPr/>
           <w:sdtContent>
             <w:tc>
               <w:tcPr>
@@ -14630,7 +14478,6 @@
             <w:showingPlcHdr/>
             <w:text/>
           </w:sdtPr>
-          <w:sdtEndPr/>
           <w:sdtContent>
             <w:tc>
               <w:tcPr>
@@ -14670,7 +14517,6 @@
             <w:showingPlcHdr/>
             <w:text/>
           </w:sdtPr>
-          <w:sdtEndPr/>
           <w:sdtContent>
             <w:tc>
               <w:tcPr>
@@ -14710,7 +14556,6 @@
             <w:showingPlcHdr/>
             <w:text/>
           </w:sdtPr>
-          <w:sdtEndPr/>
           <w:sdtContent>
             <w:tc>
               <w:tcPr>
@@ -14750,7 +14595,6 @@
             <w:showingPlcHdr/>
             <w:text/>
           </w:sdtPr>
-          <w:sdtEndPr/>
           <w:sdtContent>
             <w:tc>
               <w:tcPr>
@@ -14792,7 +14636,6 @@
             <w:showingPlcHdr/>
             <w:text/>
           </w:sdtPr>
-          <w:sdtEndPr/>
           <w:sdtContent>
             <w:tc>
               <w:tcPr>
@@ -14864,7 +14707,6 @@
             <w:showingPlcHdr/>
             <w:text/>
           </w:sdtPr>
-          <w:sdtEndPr/>
           <w:sdtContent>
             <w:tc>
               <w:tcPr>
@@ -14906,7 +14748,6 @@
             <w:showingPlcHdr/>
             <w:text/>
           </w:sdtPr>
-          <w:sdtEndPr/>
           <w:sdtContent>
             <w:tc>
               <w:tcPr>
@@ -14946,7 +14787,6 @@
             <w:showingPlcHdr/>
             <w:text/>
           </w:sdtPr>
-          <w:sdtEndPr/>
           <w:sdtContent>
             <w:tc>
               <w:tcPr>
@@ -14986,7 +14826,6 @@
             <w:showingPlcHdr/>
             <w:text/>
           </w:sdtPr>
-          <w:sdtEndPr/>
           <w:sdtContent>
             <w:tc>
               <w:tcPr>
@@ -15026,7 +14865,6 @@
             <w:showingPlcHdr/>
             <w:text/>
           </w:sdtPr>
-          <w:sdtEndPr/>
           <w:sdtContent>
             <w:tc>
               <w:tcPr>
@@ -15068,7 +14906,6 @@
             <w:showingPlcHdr/>
             <w:text/>
           </w:sdtPr>
-          <w:sdtEndPr/>
           <w:sdtContent>
             <w:tc>
               <w:tcPr>
@@ -15140,7 +14977,6 @@
             <w:showingPlcHdr/>
             <w:text/>
           </w:sdtPr>
-          <w:sdtEndPr/>
           <w:sdtContent>
             <w:tc>
               <w:tcPr>
@@ -15182,7 +15018,6 @@
             <w:showingPlcHdr/>
             <w:text/>
           </w:sdtPr>
-          <w:sdtEndPr/>
           <w:sdtContent>
             <w:tc>
               <w:tcPr>
@@ -15222,7 +15057,6 @@
             <w:showingPlcHdr/>
             <w:text/>
           </w:sdtPr>
-          <w:sdtEndPr/>
           <w:sdtContent>
             <w:tc>
               <w:tcPr>
@@ -15262,7 +15096,6 @@
             <w:showingPlcHdr/>
             <w:text/>
           </w:sdtPr>
-          <w:sdtEndPr/>
           <w:sdtContent>
             <w:tc>
               <w:tcPr>
@@ -15302,7 +15135,6 @@
             <w:showingPlcHdr/>
             <w:text/>
           </w:sdtPr>
-          <w:sdtEndPr/>
           <w:sdtContent>
             <w:tc>
               <w:tcPr>
@@ -15344,7 +15176,6 @@
             <w:showingPlcHdr/>
             <w:text/>
           </w:sdtPr>
-          <w:sdtEndPr/>
           <w:sdtContent>
             <w:tc>
               <w:tcPr>
@@ -15416,7 +15247,6 @@
             <w:showingPlcHdr/>
             <w:text/>
           </w:sdtPr>
-          <w:sdtEndPr/>
           <w:sdtContent>
             <w:tc>
               <w:tcPr>
@@ -15458,7 +15288,6 @@
             <w:showingPlcHdr/>
             <w:text/>
           </w:sdtPr>
-          <w:sdtEndPr/>
           <w:sdtContent>
             <w:tc>
               <w:tcPr>
@@ -15498,7 +15327,6 @@
             <w:showingPlcHdr/>
             <w:text/>
           </w:sdtPr>
-          <w:sdtEndPr/>
           <w:sdtContent>
             <w:tc>
               <w:tcPr>
@@ -15538,7 +15366,6 @@
             <w:showingPlcHdr/>
             <w:text/>
           </w:sdtPr>
-          <w:sdtEndPr/>
           <w:sdtContent>
             <w:tc>
               <w:tcPr>
@@ -15578,7 +15405,6 @@
             <w:showingPlcHdr/>
             <w:text/>
           </w:sdtPr>
-          <w:sdtEndPr/>
           <w:sdtContent>
             <w:tc>
               <w:tcPr>
@@ -15620,7 +15446,6 @@
             <w:showingPlcHdr/>
             <w:text/>
           </w:sdtPr>
-          <w:sdtEndPr/>
           <w:sdtContent>
             <w:tc>
               <w:tcPr>
@@ -16375,7 +16200,6 @@
               <w:listItem w:displayText="DIREKTORAT HUBUNGAN MASYARAKAT DAN PUBLIKASI" w:value="DIREKTORAT HUBUNGAN MASYARAKAT DAN PUBLIKASI"/>
             </w:dropDownList>
           </w:sdtPr>
-          <w:sdtEndPr/>
           <w:sdtContent>
             <w:tc>
               <w:tcPr>
@@ -16450,7 +16274,6 @@
               <w:listItem w:displayText="ASSOCIATE" w:value="ASSOCIATE"/>
             </w:dropDownList>
           </w:sdtPr>
-          <w:sdtEndPr/>
           <w:sdtContent>
             <w:tc>
               <w:tcPr>
@@ -16540,7 +16363,6 @@
               <w:listItem w:displayText="DIREKTORAT HUBUNGAN MASYARAKAT DAN PUBLIKASI" w:value="DIREKTORAT HUBUNGAN MASYARAKAT DAN PUBLIKASI"/>
             </w:dropDownList>
           </w:sdtPr>
-          <w:sdtEndPr/>
           <w:sdtContent>
             <w:tc>
               <w:tcPr>
@@ -16615,7 +16437,6 @@
               <w:listItem w:displayText="ASSOCIATE" w:value="ASSOCIATE"/>
             </w:dropDownList>
           </w:sdtPr>
-          <w:sdtEndPr/>
           <w:sdtContent>
             <w:tc>
               <w:tcPr>
@@ -16751,7 +16572,6 @@
               <w:listItem w:displayText="PUSAT DATA DAN TEKNOLOGI INFORMASI" w:value="PUSAT DATA DAN TEKNOLOGI INFORMASI"/>
             </w:dropDownList>
           </w:sdtPr>
-          <w:sdtEndPr/>
           <w:sdtContent>
             <w:tc>
               <w:tcPr>
@@ -16826,7 +16646,6 @@
               <w:listItem w:displayText="ASSOCIATE" w:value="ASSOCIATE"/>
             </w:dropDownList>
           </w:sdtPr>
-          <w:sdtEndPr/>
           <w:sdtContent>
             <w:tc>
               <w:tcPr>
@@ -16910,7 +16729,6 @@
               <w:listItem w:displayText="PUSAT DATA DAN TEKNOLOGI INFORMASI" w:value="PUSAT DATA DAN TEKNOLOGI INFORMASI"/>
             </w:dropDownList>
           </w:sdtPr>
-          <w:sdtEndPr/>
           <w:sdtContent>
             <w:tc>
               <w:tcPr>
@@ -16981,7 +16799,6 @@
               <w:listItem w:displayText="ASSOCIATE" w:value="ASSOCIATE"/>
             </w:dropDownList>
           </w:sdtPr>
-          <w:sdtEndPr/>
           <w:sdtContent>
             <w:tc>
               <w:tcPr>
@@ -18881,7 +18698,6 @@
             <w:showingPlcHdr/>
             <w:text/>
           </w:sdtPr>
-          <w:sdtEndPr/>
           <w:sdtContent>
             <w:tc>
               <w:tcPr>
@@ -18980,7 +18796,6 @@
             <w:showingPlcHdr/>
             <w:text/>
           </w:sdtPr>
-          <w:sdtEndPr/>
           <w:sdtContent>
             <w:tc>
               <w:tcPr>
@@ -19088,7 +18903,6 @@
             <w:showingPlcHdr/>
             <w:text/>
           </w:sdtPr>
-          <w:sdtEndPr/>
           <w:sdtContent>
             <w:tc>
               <w:tcPr>
@@ -19185,7 +18999,6 @@
             <w:showingPlcHdr/>
             <w:text/>
           </w:sdtPr>
-          <w:sdtEndPr/>
           <w:sdtContent>
             <w:tc>
               <w:tcPr>
@@ -19287,7 +19100,6 @@
             <w:showingPlcHdr/>
             <w:text/>
           </w:sdtPr>
-          <w:sdtEndPr/>
           <w:sdtContent>
             <w:tc>
               <w:tcPr>
@@ -19386,7 +19198,6 @@
             <w:showingPlcHdr/>
             <w:text/>
           </w:sdtPr>
-          <w:sdtEndPr/>
           <w:sdtContent>
             <w:tc>
               <w:tcPr>
@@ -20004,7 +19815,6 @@
                   <w:showingPlcHdr/>
                   <w:text/>
                 </w:sdtPr>
-                <w:sdtEndPr/>
                 <w:sdtContent>
                   <w:tc>
                     <w:tcPr>
@@ -20052,7 +19862,6 @@
                   <w:showingPlcHdr/>
                   <w:text/>
                 </w:sdtPr>
-                <w:sdtEndPr/>
                 <w:sdtContent>
                   <w:tc>
                     <w:tcPr>
@@ -21416,7 +21225,6 @@
                       <w:showingPlcHdr/>
                       <w:text w:multiLine="1"/>
                     </w:sdtPr>
-                    <w:sdtEndPr/>
                     <w:sdtContent>
                       <w:r>
                         <w:rPr>
@@ -21505,7 +21313,7 @@
 </file>
 
 <file path=word/endnotes.xml><?xml version="1.0" encoding="utf-8"?>
-<w:endnotes xmlns:wpc="http://schemas.microsoft.com/office/word/2010/wordprocessingCanvas" xmlns:cx="http://schemas.microsoft.com/office/drawing/2014/chartex" xmlns:cx1="http://schemas.microsoft.com/office/drawing/2015/9/8/chartex" xmlns:cx2="http://schemas.microsoft.com/office/drawing/2015/10/21/chartex" xmlns:cx3="http://schemas.microsoft.com/office/drawing/2016/5/9/chartex" xmlns:cx4="http://schemas.microsoft.com/office/drawing/2016/5/10/chartex" xmlns:cx5="http://schemas.microsoft.com/office/drawing/2016/5/11/chartex" xmlns:cx6="http://schemas.microsoft.com/office/drawing/2016/5/12/chartex" xmlns:cx7="http://schemas.microsoft.com/office/drawing/2016/5/13/chartex" xmlns:cx8="http://schemas.microsoft.com/office/drawing/2016/5/14/chartex" xmlns:mc="http://schemas.openxmlformats.org/markup-compatibility/2006" xmlns:aink="http://schemas.microsoft.com/office/drawing/2016/ink" xmlns:am3d="http://schemas.microsoft.com/office/drawing/2017/model3d" xmlns:o="urn:schemas-microsoft-com:office:office" xmlns:r="http://schemas.openxmlformats.org/officeDocument/2006/relationships" xmlns:m="http://schemas.openxmlformats.org/officeDocument/2006/math" xmlns:v="urn:schemas-microsoft-com:vml" xmlns:wp14="http://schemas.microsoft.com/office/word/2010/wordprocessingDrawing" xmlns:wp="http://schemas.openxmlformats.org/drawingml/2006/wordprocessingDrawing" xmlns:w10="urn:schemas-microsoft-com:office:word" xmlns:w="http://schemas.openxmlformats.org/wordprocessingml/2006/main" xmlns:w14="http://schemas.microsoft.com/office/word/2010/wordml" xmlns:w15="http://schemas.microsoft.com/office/word/2012/wordml" xmlns:w16cex="http://schemas.microsoft.com/office/word/2018/wordml/cex" xmlns:w16cid="http://schemas.microsoft.com/office/word/2016/wordml/cid" xmlns:w16="http://schemas.microsoft.com/office/word/2018/wordml" xmlns:w16sdtdh="http://schemas.microsoft.com/office/word/2020/wordml/sdtdatahash" xmlns:w16se="http://schemas.microsoft.com/office/word/2015/wordml/symex" xmlns:wpg="http://schemas.microsoft.com/office/word/2010/wordprocessingGroup" xmlns:wpi="http://schemas.microsoft.com/office/word/2010/wordprocessingInk" xmlns:wne="http://schemas.microsoft.com/office/word/2006/wordml" xmlns:wps="http://schemas.microsoft.com/office/word/2010/wordprocessingShape" mc:Ignorable="w14 w15 w16se w16cid w16 w16cex w16sdtdh wp14">
+<w:endnotes xmlns:wpc="http://schemas.microsoft.com/office/word/2010/wordprocessingCanvas" xmlns:cx="http://schemas.microsoft.com/office/drawing/2014/chartex" xmlns:cx1="http://schemas.microsoft.com/office/drawing/2015/9/8/chartex" xmlns:cx2="http://schemas.microsoft.com/office/drawing/2015/10/21/chartex" xmlns:cx3="http://schemas.microsoft.com/office/drawing/2016/5/9/chartex" xmlns:cx4="http://schemas.microsoft.com/office/drawing/2016/5/10/chartex" xmlns:cx5="http://schemas.microsoft.com/office/drawing/2016/5/11/chartex" xmlns:cx6="http://schemas.microsoft.com/office/drawing/2016/5/12/chartex" xmlns:cx7="http://schemas.microsoft.com/office/drawing/2016/5/13/chartex" xmlns:cx8="http://schemas.microsoft.com/office/drawing/2016/5/14/chartex" xmlns:mc="http://schemas.openxmlformats.org/markup-compatibility/2006" xmlns:aink="http://schemas.microsoft.com/office/drawing/2016/ink" xmlns:am3d="http://schemas.microsoft.com/office/drawing/2017/model3d" xmlns:o="urn:schemas-microsoft-com:office:office" xmlns:oel="http://schemas.microsoft.com/office/2019/extlst" xmlns:r="http://schemas.openxmlformats.org/officeDocument/2006/relationships" xmlns:m="http://schemas.openxmlformats.org/officeDocument/2006/math" xmlns:v="urn:schemas-microsoft-com:vml" xmlns:wp14="http://schemas.microsoft.com/office/word/2010/wordprocessingDrawing" xmlns:wp="http://schemas.openxmlformats.org/drawingml/2006/wordprocessingDrawing" xmlns:w10="urn:schemas-microsoft-com:office:word" xmlns:w="http://schemas.openxmlformats.org/wordprocessingml/2006/main" xmlns:w14="http://schemas.microsoft.com/office/word/2010/wordml" xmlns:w15="http://schemas.microsoft.com/office/word/2012/wordml" xmlns:w16cex="http://schemas.microsoft.com/office/word/2018/wordml/cex" xmlns:w16cid="http://schemas.microsoft.com/office/word/2016/wordml/cid" xmlns:w16="http://schemas.microsoft.com/office/word/2018/wordml" xmlns:w16sdtdh="http://schemas.microsoft.com/office/word/2020/wordml/sdtdatahash" xmlns:w16se="http://schemas.microsoft.com/office/word/2015/wordml/symex" xmlns:wpg="http://schemas.microsoft.com/office/word/2010/wordprocessingGroup" xmlns:wpi="http://schemas.microsoft.com/office/word/2010/wordprocessingInk" xmlns:wne="http://schemas.microsoft.com/office/word/2006/wordml" xmlns:wps="http://schemas.microsoft.com/office/word/2010/wordprocessingShape" mc:Ignorable="w14 w15 w16se w16cid w16 w16cex w16sdtdh wp14">
   <w:endnote w:type="separator" w:id="-1">
     <w:p>
       <w:pPr>
@@ -21530,7 +21338,7 @@
 </file>
 
 <file path=word/footnotes.xml><?xml version="1.0" encoding="utf-8"?>
-<w:footnotes xmlns:wpc="http://schemas.microsoft.com/office/word/2010/wordprocessingCanvas" xmlns:cx="http://schemas.microsoft.com/office/drawing/2014/chartex" xmlns:cx1="http://schemas.microsoft.com/office/drawing/2015/9/8/chartex" xmlns:cx2="http://schemas.microsoft.com/office/drawing/2015/10/21/chartex" xmlns:cx3="http://schemas.microsoft.com/office/drawing/2016/5/9/chartex" xmlns:cx4="http://schemas.microsoft.com/office/drawing/2016/5/10/chartex" xmlns:cx5="http://schemas.microsoft.com/office/drawing/2016/5/11/chartex" xmlns:cx6="http://schemas.microsoft.com/office/drawing/2016/5/12/chartex" xmlns:cx7="http://schemas.microsoft.com/office/drawing/2016/5/13/chartex" xmlns:cx8="http://schemas.microsoft.com/office/drawing/2016/5/14/chartex" xmlns:mc="http://schemas.openxmlformats.org/markup-compatibility/2006" xmlns:aink="http://schemas.microsoft.com/office/drawing/2016/ink" xmlns:am3d="http://schemas.microsoft.com/office/drawing/2017/model3d" xmlns:o="urn:schemas-microsoft-com:office:office" xmlns:r="http://schemas.openxmlformats.org/officeDocument/2006/relationships" xmlns:m="http://schemas.openxmlformats.org/officeDocument/2006/math" xmlns:v="urn:schemas-microsoft-com:vml" xmlns:wp14="http://schemas.microsoft.com/office/word/2010/wordprocessingDrawing" xmlns:wp="http://schemas.openxmlformats.org/drawingml/2006/wordprocessingDrawing" xmlns:w10="urn:schemas-microsoft-com:office:word" xmlns:w="http://schemas.openxmlformats.org/wordprocessingml/2006/main" xmlns:w14="http://schemas.microsoft.com/office/word/2010/wordml" xmlns:w15="http://schemas.microsoft.com/office/word/2012/wordml" xmlns:w16cex="http://schemas.microsoft.com/office/word/2018/wordml/cex" xmlns:w16cid="http://schemas.microsoft.com/office/word/2016/wordml/cid" xmlns:w16="http://schemas.microsoft.com/office/word/2018/wordml" xmlns:w16sdtdh="http://schemas.microsoft.com/office/word/2020/wordml/sdtdatahash" xmlns:w16se="http://schemas.microsoft.com/office/word/2015/wordml/symex" xmlns:wpg="http://schemas.microsoft.com/office/word/2010/wordprocessingGroup" xmlns:wpi="http://schemas.microsoft.com/office/word/2010/wordprocessingInk" xmlns:wne="http://schemas.microsoft.com/office/word/2006/wordml" xmlns:wps="http://schemas.microsoft.com/office/word/2010/wordprocessingShape" mc:Ignorable="w14 w15 w16se w16cid w16 w16cex w16sdtdh wp14">
+<w:footnotes xmlns:wpc="http://schemas.microsoft.com/office/word/2010/wordprocessingCanvas" xmlns:cx="http://schemas.microsoft.com/office/drawing/2014/chartex" xmlns:cx1="http://schemas.microsoft.com/office/drawing/2015/9/8/chartex" xmlns:cx2="http://schemas.microsoft.com/office/drawing/2015/10/21/chartex" xmlns:cx3="http://schemas.microsoft.com/office/drawing/2016/5/9/chartex" xmlns:cx4="http://schemas.microsoft.com/office/drawing/2016/5/10/chartex" xmlns:cx5="http://schemas.microsoft.com/office/drawing/2016/5/11/chartex" xmlns:cx6="http://schemas.microsoft.com/office/drawing/2016/5/12/chartex" xmlns:cx7="http://schemas.microsoft.com/office/drawing/2016/5/13/chartex" xmlns:cx8="http://schemas.microsoft.com/office/drawing/2016/5/14/chartex" xmlns:mc="http://schemas.openxmlformats.org/markup-compatibility/2006" xmlns:aink="http://schemas.microsoft.com/office/drawing/2016/ink" xmlns:am3d="http://schemas.microsoft.com/office/drawing/2017/model3d" xmlns:o="urn:schemas-microsoft-com:office:office" xmlns:oel="http://schemas.microsoft.com/office/2019/extlst" xmlns:r="http://schemas.openxmlformats.org/officeDocument/2006/relationships" xmlns:m="http://schemas.openxmlformats.org/officeDocument/2006/math" xmlns:v="urn:schemas-microsoft-com:vml" xmlns:wp14="http://schemas.microsoft.com/office/word/2010/wordprocessingDrawing" xmlns:wp="http://schemas.openxmlformats.org/drawingml/2006/wordprocessingDrawing" xmlns:w10="urn:schemas-microsoft-com:office:word" xmlns:w="http://schemas.openxmlformats.org/wordprocessingml/2006/main" xmlns:w14="http://schemas.microsoft.com/office/word/2010/wordml" xmlns:w15="http://schemas.microsoft.com/office/word/2012/wordml" xmlns:w16cex="http://schemas.microsoft.com/office/word/2018/wordml/cex" xmlns:w16cid="http://schemas.microsoft.com/office/word/2016/wordml/cid" xmlns:w16="http://schemas.microsoft.com/office/word/2018/wordml" xmlns:w16sdtdh="http://schemas.microsoft.com/office/word/2020/wordml/sdtdatahash" xmlns:w16se="http://schemas.microsoft.com/office/word/2015/wordml/symex" xmlns:wpg="http://schemas.microsoft.com/office/word/2010/wordprocessingGroup" xmlns:wpi="http://schemas.microsoft.com/office/word/2010/wordprocessingInk" xmlns:wne="http://schemas.microsoft.com/office/word/2006/wordml" xmlns:wps="http://schemas.microsoft.com/office/word/2010/wordprocessingShape" mc:Ignorable="w14 w15 w16se w16cid w16 w16cex w16sdtdh wp14">
   <w:footnote w:type="separator" w:id="-1">
     <w:p>
       <w:pPr>
@@ -21555,7 +21363,7 @@
 </file>
 
 <file path=word/numbering.xml><?xml version="1.0" encoding="utf-8"?>
-<w:numbering xmlns:wpc="http://schemas.microsoft.com/office/word/2010/wordprocessingCanvas" xmlns:cx="http://schemas.microsoft.com/office/drawing/2014/chartex" xmlns:cx1="http://schemas.microsoft.com/office/drawing/2015/9/8/chartex" xmlns:cx2="http://schemas.microsoft.com/office/drawing/2015/10/21/chartex" xmlns:cx3="http://schemas.microsoft.com/office/drawing/2016/5/9/chartex" xmlns:cx4="http://schemas.microsoft.com/office/drawing/2016/5/10/chartex" xmlns:cx5="http://schemas.microsoft.com/office/drawing/2016/5/11/chartex" xmlns:cx6="http://schemas.microsoft.com/office/drawing/2016/5/12/chartex" xmlns:cx7="http://schemas.microsoft.com/office/drawing/2016/5/13/chartex" xmlns:cx8="http://schemas.microsoft.com/office/drawing/2016/5/14/chartex" xmlns:mc="http://schemas.openxmlformats.org/markup-compatibility/2006" xmlns:aink="http://schemas.microsoft.com/office/drawing/2016/ink" xmlns:am3d="http://schemas.microsoft.com/office/drawing/2017/model3d" xmlns:o="urn:schemas-microsoft-com:office:office" xmlns:r="http://schemas.openxmlformats.org/officeDocument/2006/relationships" xmlns:m="http://schemas.openxmlformats.org/officeDocument/2006/math" xmlns:v="urn:schemas-microsoft-com:vml" xmlns:wp14="http://schemas.microsoft.com/office/word/2010/wordprocessingDrawing" xmlns:wp="http://schemas.openxmlformats.org/drawingml/2006/wordprocessingDrawing" xmlns:w10="urn:schemas-microsoft-com:office:word" xmlns:w="http://schemas.openxmlformats.org/wordprocessingml/2006/main" xmlns:w14="http://schemas.microsoft.com/office/word/2010/wordml" xmlns:w15="http://schemas.microsoft.com/office/word/2012/wordml" xmlns:w16cex="http://schemas.microsoft.com/office/word/2018/wordml/cex" xmlns:w16cid="http://schemas.microsoft.com/office/word/2016/wordml/cid" xmlns:w16="http://schemas.microsoft.com/office/word/2018/wordml" xmlns:w16sdtdh="http://schemas.microsoft.com/office/word/2020/wordml/sdtdatahash" xmlns:w16se="http://schemas.microsoft.com/office/word/2015/wordml/symex" xmlns:wpg="http://schemas.microsoft.com/office/word/2010/wordprocessingGroup" xmlns:wpi="http://schemas.microsoft.com/office/word/2010/wordprocessingInk" xmlns:wne="http://schemas.microsoft.com/office/word/2006/wordml" xmlns:wps="http://schemas.microsoft.com/office/word/2010/wordprocessingShape" mc:Ignorable="w14 w15 w16se w16cid w16 w16cex w16sdtdh wp14">
+<w:numbering xmlns:wpc="http://schemas.microsoft.com/office/word/2010/wordprocessingCanvas" xmlns:cx="http://schemas.microsoft.com/office/drawing/2014/chartex" xmlns:cx1="http://schemas.microsoft.com/office/drawing/2015/9/8/chartex" xmlns:cx2="http://schemas.microsoft.com/office/drawing/2015/10/21/chartex" xmlns:cx3="http://schemas.microsoft.com/office/drawing/2016/5/9/chartex" xmlns:cx4="http://schemas.microsoft.com/office/drawing/2016/5/10/chartex" xmlns:cx5="http://schemas.microsoft.com/office/drawing/2016/5/11/chartex" xmlns:cx6="http://schemas.microsoft.com/office/drawing/2016/5/12/chartex" xmlns:cx7="http://schemas.microsoft.com/office/drawing/2016/5/13/chartex" xmlns:cx8="http://schemas.microsoft.com/office/drawing/2016/5/14/chartex" xmlns:mc="http://schemas.openxmlformats.org/markup-compatibility/2006" xmlns:aink="http://schemas.microsoft.com/office/drawing/2016/ink" xmlns:am3d="http://schemas.microsoft.com/office/drawing/2017/model3d" xmlns:o="urn:schemas-microsoft-com:office:office" xmlns:oel="http://schemas.microsoft.com/office/2019/extlst" xmlns:r="http://schemas.openxmlformats.org/officeDocument/2006/relationships" xmlns:m="http://schemas.openxmlformats.org/officeDocument/2006/math" xmlns:v="urn:schemas-microsoft-com:vml" xmlns:wp14="http://schemas.microsoft.com/office/word/2010/wordprocessingDrawing" xmlns:wp="http://schemas.openxmlformats.org/drawingml/2006/wordprocessingDrawing" xmlns:w10="urn:schemas-microsoft-com:office:word" xmlns:w="http://schemas.openxmlformats.org/wordprocessingml/2006/main" xmlns:w14="http://schemas.microsoft.com/office/word/2010/wordml" xmlns:w15="http://schemas.microsoft.com/office/word/2012/wordml" xmlns:w16cex="http://schemas.microsoft.com/office/word/2018/wordml/cex" xmlns:w16cid="http://schemas.microsoft.com/office/word/2016/wordml/cid" xmlns:w16="http://schemas.microsoft.com/office/word/2018/wordml" xmlns:w16sdtdh="http://schemas.microsoft.com/office/word/2020/wordml/sdtdatahash" xmlns:w16se="http://schemas.microsoft.com/office/word/2015/wordml/symex" xmlns:wpg="http://schemas.microsoft.com/office/word/2010/wordprocessingGroup" xmlns:wpi="http://schemas.microsoft.com/office/word/2010/wordprocessingInk" xmlns:wne="http://schemas.microsoft.com/office/word/2006/wordml" xmlns:wps="http://schemas.microsoft.com/office/word/2010/wordprocessingShape" mc:Ignorable="w14 w15 w16se w16cid w16 w16cex w16sdtdh wp14">
   <w:abstractNum w:abstractNumId="0" w15:restartNumberingAfterBreak="0">
     <w:nsid w:val="037D00B0"/>
     <w:multiLevelType w:val="hybridMultilevel"/>
@@ -22549,34 +22357,34 @@
       </w:pPr>
     </w:lvl>
   </w:abstractNum>
-  <w:num w:numId="1">
+  <w:num w:numId="1" w16cid:durableId="1993480857">
     <w:abstractNumId w:val="3"/>
   </w:num>
-  <w:num w:numId="2">
+  <w:num w:numId="2" w16cid:durableId="2035425080">
     <w:abstractNumId w:val="8"/>
   </w:num>
-  <w:num w:numId="3">
+  <w:num w:numId="3" w16cid:durableId="1883203148">
     <w:abstractNumId w:val="0"/>
   </w:num>
-  <w:num w:numId="4">
+  <w:num w:numId="4" w16cid:durableId="1614091206">
     <w:abstractNumId w:val="5"/>
   </w:num>
-  <w:num w:numId="5">
+  <w:num w:numId="5" w16cid:durableId="1740442793">
     <w:abstractNumId w:val="6"/>
   </w:num>
-  <w:num w:numId="6">
+  <w:num w:numId="6" w16cid:durableId="367416212">
     <w:abstractNumId w:val="7"/>
   </w:num>
-  <w:num w:numId="7">
+  <w:num w:numId="7" w16cid:durableId="901865489">
     <w:abstractNumId w:val="1"/>
   </w:num>
-  <w:num w:numId="8">
+  <w:num w:numId="8" w16cid:durableId="1266036021">
     <w:abstractNumId w:val="2"/>
   </w:num>
-  <w:num w:numId="9">
+  <w:num w:numId="9" w16cid:durableId="185993176">
     <w:abstractNumId w:val="4"/>
   </w:num>
-  <w:num w:numId="10">
+  <w:num w:numId="10" w16cid:durableId="36006691">
     <w:abstractNumId w:val="9"/>
   </w:num>
 </w:numbering>
@@ -23254,7 +23062,7 @@
 </file>
 
 <file path=word/glossary/document.xml><?xml version="1.0" encoding="utf-8"?>
-<w:glossaryDocument xmlns:wpc="http://schemas.microsoft.com/office/word/2010/wordprocessingCanvas" xmlns:cx="http://schemas.microsoft.com/office/drawing/2014/chartex" xmlns:cx1="http://schemas.microsoft.com/office/drawing/2015/9/8/chartex" xmlns:cx2="http://schemas.microsoft.com/office/drawing/2015/10/21/chartex" xmlns:cx3="http://schemas.microsoft.com/office/drawing/2016/5/9/chartex" xmlns:cx4="http://schemas.microsoft.com/office/drawing/2016/5/10/chartex" xmlns:cx5="http://schemas.microsoft.com/office/drawing/2016/5/11/chartex" xmlns:cx6="http://schemas.microsoft.com/office/drawing/2016/5/12/chartex" xmlns:cx7="http://schemas.microsoft.com/office/drawing/2016/5/13/chartex" xmlns:cx8="http://schemas.microsoft.com/office/drawing/2016/5/14/chartex" xmlns:mc="http://schemas.openxmlformats.org/markup-compatibility/2006" xmlns:aink="http://schemas.microsoft.com/office/drawing/2016/ink" xmlns:am3d="http://schemas.microsoft.com/office/drawing/2017/model3d" xmlns:o="urn:schemas-microsoft-com:office:office" xmlns:r="http://schemas.openxmlformats.org/officeDocument/2006/relationships" xmlns:m="http://schemas.openxmlformats.org/officeDocument/2006/math" xmlns:v="urn:schemas-microsoft-com:vml" xmlns:wp14="http://schemas.microsoft.com/office/word/2010/wordprocessingDrawing" xmlns:wp="http://schemas.openxmlformats.org/drawingml/2006/wordprocessingDrawing" xmlns:w10="urn:schemas-microsoft-com:office:word" xmlns:w="http://schemas.openxmlformats.org/wordprocessingml/2006/main" xmlns:w14="http://schemas.microsoft.com/office/word/2010/wordml" xmlns:w15="http://schemas.microsoft.com/office/word/2012/wordml" xmlns:w16cex="http://schemas.microsoft.com/office/word/2018/wordml/cex" xmlns:w16cid="http://schemas.microsoft.com/office/word/2016/wordml/cid" xmlns:w16="http://schemas.microsoft.com/office/word/2018/wordml" xmlns:w16sdtdh="http://schemas.microsoft.com/office/word/2020/wordml/sdtdatahash" xmlns:w16se="http://schemas.microsoft.com/office/word/2015/wordml/symex" xmlns:wpg="http://schemas.microsoft.com/office/word/2010/wordprocessingGroup" xmlns:wpi="http://schemas.microsoft.com/office/word/2010/wordprocessingInk" xmlns:wne="http://schemas.microsoft.com/office/word/2006/wordml" xmlns:wps="http://schemas.microsoft.com/office/word/2010/wordprocessingShape" mc:Ignorable="w14 w15 w16se w16cid w16 w16cex w16sdtdh wp14">
+<w:glossaryDocument xmlns:wpc="http://schemas.microsoft.com/office/word/2010/wordprocessingCanvas" xmlns:cx="http://schemas.microsoft.com/office/drawing/2014/chartex" xmlns:cx1="http://schemas.microsoft.com/office/drawing/2015/9/8/chartex" xmlns:cx2="http://schemas.microsoft.com/office/drawing/2015/10/21/chartex" xmlns:cx3="http://schemas.microsoft.com/office/drawing/2016/5/9/chartex" xmlns:cx4="http://schemas.microsoft.com/office/drawing/2016/5/10/chartex" xmlns:cx5="http://schemas.microsoft.com/office/drawing/2016/5/11/chartex" xmlns:cx6="http://schemas.microsoft.com/office/drawing/2016/5/12/chartex" xmlns:cx7="http://schemas.microsoft.com/office/drawing/2016/5/13/chartex" xmlns:cx8="http://schemas.microsoft.com/office/drawing/2016/5/14/chartex" xmlns:mc="http://schemas.openxmlformats.org/markup-compatibility/2006" xmlns:aink="http://schemas.microsoft.com/office/drawing/2016/ink" xmlns:am3d="http://schemas.microsoft.com/office/drawing/2017/model3d" xmlns:o="urn:schemas-microsoft-com:office:office" xmlns:oel="http://schemas.microsoft.com/office/2019/extlst" xmlns:r="http://schemas.openxmlformats.org/officeDocument/2006/relationships" xmlns:m="http://schemas.openxmlformats.org/officeDocument/2006/math" xmlns:v="urn:schemas-microsoft-com:vml" xmlns:wp14="http://schemas.microsoft.com/office/word/2010/wordprocessingDrawing" xmlns:wp="http://schemas.openxmlformats.org/drawingml/2006/wordprocessingDrawing" xmlns:w10="urn:schemas-microsoft-com:office:word" xmlns:w="http://schemas.openxmlformats.org/wordprocessingml/2006/main" xmlns:w14="http://schemas.microsoft.com/office/word/2010/wordml" xmlns:w15="http://schemas.microsoft.com/office/word/2012/wordml" xmlns:w16cex="http://schemas.microsoft.com/office/word/2018/wordml/cex" xmlns:w16cid="http://schemas.microsoft.com/office/word/2016/wordml/cid" xmlns:w16="http://schemas.microsoft.com/office/word/2018/wordml" xmlns:w16sdtdh="http://schemas.microsoft.com/office/word/2020/wordml/sdtdatahash" xmlns:w16se="http://schemas.microsoft.com/office/word/2015/wordml/symex" xmlns:wpg="http://schemas.microsoft.com/office/word/2010/wordprocessingGroup" xmlns:wpi="http://schemas.microsoft.com/office/word/2010/wordprocessingInk" xmlns:wne="http://schemas.microsoft.com/office/word/2006/wordml" xmlns:wps="http://schemas.microsoft.com/office/word/2010/wordprocessingShape" mc:Ignorable="w14 w15 w16se w16cid w16 w16cex w16sdtdh wp14">
   <w:docParts>
     <w:docPart>
       <w:docPartPr>
@@ -29509,7 +29317,7 @@
     <w:charset w:val="00"/>
     <w:family w:val="roman"/>
     <w:pitch w:val="variable"/>
-    <w:sig w:usb0="E0002AFF" w:usb1="C0007843" w:usb2="00000009" w:usb3="00000000" w:csb0="000001FF" w:csb1="00000000"/>
+    <w:sig w:usb0="E0002EFF" w:usb1="C000785B" w:usb2="00000009" w:usb3="00000000" w:csb0="000001FF" w:csb1="00000000"/>
   </w:font>
   <w:font w:name="Courier New">
     <w:panose1 w:val="02070309020205020404"/>
@@ -29530,16 +29338,18 @@
     <w:charset w:val="00"/>
     <w:family w:val="swiss"/>
     <w:pitch w:val="variable"/>
-    <w:sig w:usb0="E0002AFF" w:usb1="C0007843" w:usb2="00000009" w:usb3="00000000" w:csb0="000001FF" w:csb1="00000000"/>
+    <w:sig w:usb0="E0002EFF" w:usb1="C000785B" w:usb2="00000009" w:usb3="00000000" w:csb0="000001FF" w:csb1="00000000"/>
   </w:font>
   <w:font w:name="Calibri">
     <w:panose1 w:val="020F0502020204030204"/>
     <w:charset w:val="00"/>
     <w:family w:val="swiss"/>
     <w:pitch w:val="variable"/>
-    <w:sig w:usb0="E0002AFF" w:usb1="4000ACFF" w:usb2="00000001" w:usb3="00000000" w:csb0="000001FF" w:csb1="00000000"/>
+    <w:sig w:usb0="E4002EFF" w:usb1="C200247B" w:usb2="00000009" w:usb3="00000000" w:csb0="000001FF" w:csb1="00000000"/>
   </w:font>
   <w:font w:name="DengXian Light">
+    <w:altName w:val="等线 Light"/>
+    <w:panose1 w:val="02010600030101010101"/>
     <w:charset w:val="86"/>
     <w:family w:val="auto"/>
     <w:pitch w:val="variable"/>
@@ -29550,7 +29360,7 @@
     <w:charset w:val="00"/>
     <w:family w:val="swiss"/>
     <w:pitch w:val="variable"/>
-    <w:sig w:usb0="A0002AEF" w:usb1="4000207B" w:usb2="00000000" w:usb3="00000000" w:csb0="000001FF" w:csb1="00000000"/>
+    <w:sig w:usb0="E4002EFF" w:usb1="C200247B" w:usb2="00000009" w:usb3="00000000" w:csb0="000001FF" w:csb1="00000000"/>
   </w:font>
   <w:font w:name="DengXian">
     <w:altName w:val="等线"/>
@@ -29583,6 +29393,7 @@
     <w:rsid w:val="001474D4"/>
     <w:rsid w:val="00284B7C"/>
     <w:rsid w:val="002C52B3"/>
+    <w:rsid w:val="003F4843"/>
     <w:rsid w:val="0042530D"/>
     <w:rsid w:val="00571C5E"/>
     <w:rsid w:val="005C5120"/>
@@ -29593,6 +29404,7 @@
     <w:rsid w:val="00AC76C8"/>
     <w:rsid w:val="00BE49BF"/>
     <w:rsid w:val="00D041E6"/>
+    <w:rsid w:val="00DD72C1"/>
     <w:rsid w:val="00FA1AC8"/>
   </w:rsids>
   <m:mathPr>
@@ -29610,8 +29422,8 @@
   </m:mathPr>
   <w:themeFontLang w:val="en-ID" w:eastAsia="zh-CN"/>
   <w:clrSchemeMapping w:bg1="light1" w:t1="dark1" w:bg2="light2" w:t2="dark2" w:accent1="accent1" w:accent2="accent2" w:accent3="accent3" w:accent4="accent4" w:accent5="accent5" w:accent6="accent6" w:hyperlink="hyperlink" w:followedHyperlink="followedHyperlink"/>
-  <w:decimalSymbol w:val=","/>
-  <w:listSeparator w:val=";"/>
+  <w:decimalSymbol w:val="."/>
+  <w:listSeparator w:val=","/>
   <w15:chartTrackingRefBased/>
 </w:settings>
 </file>

</xml_diff>